<commit_message>
changed file to read only so it shouldnt be saved over any more
</commit_message>
<xml_diff>
--- a/Weekly Work Record/Weekly Work Record - Template.docx
+++ b/Weekly Work Record/Weekly Work Record - Template.docx
@@ -10,7 +10,15 @@
       </w:pPr>
       <w:r>
         <w:rPr/>
-        <w:t>Week # Work Record</w:t>
+        <w:t xml:space="preserve">Week </w:t>
+      </w:r>
+      <w:r>
+        <w:rPr/>
+        <w:t>#</w:t>
+      </w:r>
+      <w:r>
+        <w:rPr/>
+        <w:t xml:space="preserve"> Work Record</w:t>
       </w:r>
     </w:p>
     <w:p>
@@ -27,13 +35,27 @@
           <w:sz w:val="40"/>
           <w:szCs w:val="40"/>
         </w:rPr>
-        <w:t>Date to Date</w:t>
+        <w:t>Date</w:t>
+      </w:r>
+      <w:r>
+        <w:rPr>
+          <w:sz w:val="40"/>
+          <w:szCs w:val="40"/>
+        </w:rPr>
+        <w:t xml:space="preserve"> to </w:t>
+      </w:r>
+      <w:r>
+        <w:rPr>
+          <w:sz w:val="40"/>
+          <w:szCs w:val="40"/>
+        </w:rPr>
+        <w:t>Date</w:t>
       </w:r>
     </w:p>
     <w:tbl>
       <w:tblPr>
         <w:jc w:val="left"/>
-        <w:tblInd w:w="102" w:type="dxa"/>
+        <w:tblInd w:w="92" w:type="dxa"/>
         <w:tblBorders>
           <w:top w:val="single" w:sz="4" w:space="0" w:color="00000A"/>
           <w:left w:val="single" w:sz="4" w:space="0" w:color="00000A"/>
@@ -44,13 +66,13 @@
         </w:tblBorders>
         <w:tblCellMar>
           <w:top w:w="0" w:type="dxa"/>
-          <w:left w:w="98" w:type="dxa"/>
+          <w:left w:w="88" w:type="dxa"/>
           <w:bottom w:w="0" w:type="dxa"/>
           <w:right w:w="108" w:type="dxa"/>
         </w:tblCellMar>
       </w:tblPr>
       <w:tblGrid>
-        <w:gridCol w:w="3178"/>
+        <w:gridCol w:w="3176"/>
         <w:gridCol w:w="5846"/>
       </w:tblGrid>
       <w:tr>
@@ -59,7 +81,7 @@
         </w:trPr>
         <w:tc>
           <w:tcPr>
-            <w:tcW w:w="3178" w:type="dxa"/>
+            <w:tcW w:w="3176" w:type="dxa"/>
             <w:tcBorders>
               <w:top w:val="single" w:sz="4" w:space="0" w:color="00000A"/>
               <w:left w:val="single" w:sz="4" w:space="0" w:color="00000A"/>
@@ -70,7 +92,7 @@
             </w:tcBorders>
             <w:shd w:fill="FFFFFF" w:val="clear"/>
             <w:tcMar>
-              <w:left w:w="98" w:type="dxa"/>
+              <w:left w:w="88" w:type="dxa"/>
             </w:tcMar>
           </w:tcPr>
           <w:p>
@@ -107,7 +129,7 @@
             </w:tcBorders>
             <w:shd w:fill="FFFFFF" w:val="clear"/>
             <w:tcMar>
-              <w:left w:w="98" w:type="dxa"/>
+              <w:left w:w="88" w:type="dxa"/>
             </w:tcMar>
           </w:tcPr>
           <w:p>
@@ -138,7 +160,7 @@
         </w:trPr>
         <w:tc>
           <w:tcPr>
-            <w:tcW w:w="3178" w:type="dxa"/>
+            <w:tcW w:w="3176" w:type="dxa"/>
             <w:tcBorders>
               <w:top w:val="single" w:sz="4" w:space="0" w:color="00000A"/>
               <w:left w:val="single" w:sz="4" w:space="0" w:color="00000A"/>
@@ -149,7 +171,7 @@
             </w:tcBorders>
             <w:shd w:fill="FFFFFF" w:val="clear"/>
             <w:tcMar>
-              <w:left w:w="98" w:type="dxa"/>
+              <w:left w:w="88" w:type="dxa"/>
             </w:tcMar>
           </w:tcPr>
           <w:p>
@@ -200,7 +222,7 @@
             </w:tcBorders>
             <w:shd w:fill="FFFFFF" w:val="clear"/>
             <w:tcMar>
-              <w:left w:w="98" w:type="dxa"/>
+              <w:left w:w="88" w:type="dxa"/>
             </w:tcMar>
           </w:tcPr>
           <w:p>
@@ -216,7 +238,7 @@
               <w:rPr>
                 <w:sz w:val="24"/>
               </w:rPr>
-              <w:t>DESCRIPTION</w:t>
+              <w:t>COMMENTS</w:t>
             </w:r>
           </w:p>
         </w:tc>
@@ -227,7 +249,7 @@
         </w:trPr>
         <w:tc>
           <w:tcPr>
-            <w:tcW w:w="3178" w:type="dxa"/>
+            <w:tcW w:w="3176" w:type="dxa"/>
             <w:tcBorders>
               <w:top w:val="single" w:sz="4" w:space="0" w:color="00000A"/>
               <w:left w:val="single" w:sz="4" w:space="0" w:color="00000A"/>
@@ -238,7 +260,7 @@
             </w:tcBorders>
             <w:shd w:fill="FFFFFF" w:val="clear"/>
             <w:tcMar>
-              <w:left w:w="98" w:type="dxa"/>
+              <w:left w:w="88" w:type="dxa"/>
             </w:tcMar>
           </w:tcPr>
           <w:p>
@@ -289,7 +311,7 @@
             </w:tcBorders>
             <w:shd w:fill="FFFFFF" w:val="clear"/>
             <w:tcMar>
-              <w:left w:w="98" w:type="dxa"/>
+              <w:left w:w="88" w:type="dxa"/>
             </w:tcMar>
           </w:tcPr>
           <w:p>
@@ -305,7 +327,7 @@
               <w:rPr>
                 <w:sz w:val="24"/>
               </w:rPr>
-              <w:t>DESCRIPTION</w:t>
+              <w:t>COMMENTS</w:t>
             </w:r>
           </w:p>
         </w:tc>
@@ -316,7 +338,7 @@
         </w:trPr>
         <w:tc>
           <w:tcPr>
-            <w:tcW w:w="3178" w:type="dxa"/>
+            <w:tcW w:w="3176" w:type="dxa"/>
             <w:tcBorders>
               <w:top w:val="single" w:sz="4" w:space="0" w:color="00000A"/>
               <w:left w:val="single" w:sz="4" w:space="0" w:color="00000A"/>
@@ -327,7 +349,7 @@
             </w:tcBorders>
             <w:shd w:fill="FFFFFF" w:val="clear"/>
             <w:tcMar>
-              <w:left w:w="98" w:type="dxa"/>
+              <w:left w:w="88" w:type="dxa"/>
             </w:tcMar>
           </w:tcPr>
           <w:p>
@@ -335,14 +357,10 @@
               <w:pStyle w:val="Normal"/>
               <w:spacing w:before="0" w:after="0"/>
               <w:jc w:val="both"/>
-              <w:rPr>
-                <w:sz w:val="24"/>
-              </w:rPr>
+              <w:rPr/>
             </w:pPr>
             <w:r>
-              <w:rPr>
-                <w:sz w:val="24"/>
-              </w:rPr>
+              <w:rPr/>
               <w:t>TASK</w:t>
             </w:r>
           </w:p>
@@ -378,7 +396,7 @@
             </w:tcBorders>
             <w:shd w:fill="FFFFFF" w:val="clear"/>
             <w:tcMar>
-              <w:left w:w="98" w:type="dxa"/>
+              <w:left w:w="88" w:type="dxa"/>
             </w:tcMar>
           </w:tcPr>
           <w:p>
@@ -390,11 +408,13 @@
                 <w:sz w:val="24"/>
               </w:rPr>
             </w:pPr>
+            <w:bookmarkStart w:id="0" w:name="__DdeLink__107_135632366"/>
+            <w:bookmarkEnd w:id="0"/>
             <w:r>
               <w:rPr>
                 <w:sz w:val="24"/>
               </w:rPr>
-              <w:t>DESCRIPTION</w:t>
+              <w:t>COMMENTS</w:t>
             </w:r>
           </w:p>
         </w:tc>
@@ -405,7 +425,7 @@
         </w:trPr>
         <w:tc>
           <w:tcPr>
-            <w:tcW w:w="3178" w:type="dxa"/>
+            <w:tcW w:w="3176" w:type="dxa"/>
             <w:tcBorders>
               <w:top w:val="nil"/>
               <w:left w:val="single" w:sz="4" w:space="0" w:color="00000A"/>
@@ -416,7 +436,7 @@
             </w:tcBorders>
             <w:shd w:fill="FFFFFF" w:val="clear"/>
             <w:tcMar>
-              <w:left w:w="98" w:type="dxa"/>
+              <w:left w:w="88" w:type="dxa"/>
             </w:tcMar>
           </w:tcPr>
           <w:p>
@@ -467,7 +487,7 @@
             </w:tcBorders>
             <w:shd w:fill="FFFFFF" w:val="clear"/>
             <w:tcMar>
-              <w:left w:w="98" w:type="dxa"/>
+              <w:left w:w="88" w:type="dxa"/>
             </w:tcMar>
           </w:tcPr>
           <w:p>
@@ -483,96 +503,7 @@
               <w:rPr>
                 <w:sz w:val="24"/>
               </w:rPr>
-              <w:t>DESCRIPTION</w:t>
-            </w:r>
-          </w:p>
-        </w:tc>
-      </w:tr>
-      <w:tr>
-        <w:trPr>
-          <w:cantSplit w:val="true"/>
-        </w:trPr>
-        <w:tc>
-          <w:tcPr>
-            <w:tcW w:w="3178" w:type="dxa"/>
-            <w:tcBorders>
-              <w:top w:val="nil"/>
-              <w:left w:val="single" w:sz="4" w:space="0" w:color="00000A"/>
-              <w:bottom w:val="single" w:sz="4" w:space="0" w:color="00000A"/>
-              <w:insideH w:val="single" w:sz="4" w:space="0" w:color="00000A"/>
-              <w:right w:val="single" w:sz="4" w:space="0" w:color="00000A"/>
-              <w:insideV w:val="single" w:sz="4" w:space="0" w:color="00000A"/>
-            </w:tcBorders>
-            <w:shd w:fill="FFFFFF" w:val="clear"/>
-            <w:tcMar>
-              <w:left w:w="98" w:type="dxa"/>
-            </w:tcMar>
-          </w:tcPr>
-          <w:p>
-            <w:pPr>
-              <w:pStyle w:val="Normal"/>
-              <w:spacing w:before="0" w:after="0"/>
-              <w:jc w:val="both"/>
-              <w:rPr>
-                <w:sz w:val="24"/>
-              </w:rPr>
-            </w:pPr>
-            <w:r>
-              <w:rPr>
-                <w:sz w:val="24"/>
-              </w:rPr>
-              <w:t>TASK</w:t>
-            </w:r>
-          </w:p>
-          <w:p>
-            <w:pPr>
-              <w:pStyle w:val="Normal"/>
-              <w:spacing w:before="0" w:after="0"/>
-              <w:jc w:val="both"/>
-              <w:rPr>
-                <w:b/>
-                <w:sz w:val="24"/>
-              </w:rPr>
-            </w:pPr>
-            <w:r>
-              <w:rPr>
-                <w:b/>
-                <w:sz w:val="24"/>
-              </w:rPr>
-              <w:t xml:space="preserve">Hours: </w:t>
-            </w:r>
-          </w:p>
-        </w:tc>
-        <w:tc>
-          <w:tcPr>
-            <w:tcW w:w="5846" w:type="dxa"/>
-            <w:tcBorders>
-              <w:top w:val="nil"/>
-              <w:left w:val="single" w:sz="4" w:space="0" w:color="00000A"/>
-              <w:bottom w:val="single" w:sz="4" w:space="0" w:color="00000A"/>
-              <w:insideH w:val="single" w:sz="4" w:space="0" w:color="00000A"/>
-              <w:right w:val="single" w:sz="4" w:space="0" w:color="00000A"/>
-              <w:insideV w:val="single" w:sz="4" w:space="0" w:color="00000A"/>
-            </w:tcBorders>
-            <w:shd w:fill="FFFFFF" w:val="clear"/>
-            <w:tcMar>
-              <w:left w:w="98" w:type="dxa"/>
-            </w:tcMar>
-          </w:tcPr>
-          <w:p>
-            <w:pPr>
-              <w:pStyle w:val="Normal"/>
-              <w:spacing w:before="0" w:after="0"/>
-              <w:jc w:val="both"/>
-              <w:rPr>
-                <w:sz w:val="24"/>
-              </w:rPr>
-            </w:pPr>
-            <w:r>
-              <w:rPr>
-                <w:sz w:val="24"/>
-              </w:rPr>
-              <w:t>DESCRIPTION</w:t>
+              <w:t>COMMENTS</w:t>
             </w:r>
           </w:p>
         </w:tc>

</xml_diff>